<commit_message>
Added cubemaps, needs fixing, too tired
</commit_message>
<xml_diff>
--- a/PBR_Assignment/OpenGL Notes.docx
+++ b/PBR_Assignment/OpenGL Notes.docx
@@ -285,6 +285,7 @@
         </w:rPr>
         <w:t xml:space="preserve"> </w:t>
       </w:r>
+      <w:proofErr w:type="spellStart"/>
       <w:proofErr w:type="gramStart"/>
       <w:r>
         <w:rPr>
@@ -292,6 +293,7 @@
         </w:rPr>
         <w:t>cant</w:t>
       </w:r>
+      <w:proofErr w:type="spellEnd"/>
       <w:proofErr w:type="gramEnd"/>
       <w:r>
         <w:rPr>
@@ -411,8 +413,6 @@
         </w:rPr>
         <w:t>practice</w:t>
       </w:r>
-      <w:bookmarkStart w:id="0" w:name="_GoBack"/>
-      <w:bookmarkEnd w:id="0"/>
       <w:r>
         <w:rPr>
           <w:rFonts w:ascii="Arial" w:hAnsi="Arial" w:cs="Arial"/>
@@ -506,6 +506,948 @@
         </w:rPr>
         <w:t xml:space="preserve">It would give great precision when z is close and much less when its not </w:t>
       </w:r>
+    </w:p>
+    <w:p>
+      <w:pPr>
+        <w:shd w:val="clear" w:color="auto" w:fill="FFFFFF" w:themeFill="background1"/>
+        <w:rPr>
+          <w:rFonts w:ascii="Arial" w:hAnsi="Arial" w:cs="Arial"/>
+        </w:rPr>
+      </w:pPr>
+    </w:p>
+    <w:p>
+      <w:pPr>
+        <w:shd w:val="clear" w:color="auto" w:fill="FFFFFF" w:themeFill="background1"/>
+        <w:rPr>
+          <w:rFonts w:ascii="Arial" w:hAnsi="Arial" w:cs="Arial"/>
+        </w:rPr>
+      </w:pPr>
+    </w:p>
+    <w:p>
+      <w:pPr>
+        <w:shd w:val="clear" w:color="auto" w:fill="FFFFFF" w:themeFill="background1"/>
+        <w:rPr>
+          <w:rFonts w:ascii="Arial" w:hAnsi="Arial" w:cs="Arial"/>
+        </w:rPr>
+      </w:pPr>
+    </w:p>
+    <w:p>
+      <w:pPr>
+        <w:shd w:val="clear" w:color="auto" w:fill="FFFFFF" w:themeFill="background1"/>
+        <w:rPr>
+          <w:rFonts w:ascii="Arial" w:hAnsi="Arial" w:cs="Arial"/>
+        </w:rPr>
+      </w:pPr>
+      <w:proofErr w:type="spellStart"/>
+      <w:r>
+        <w:rPr>
+          <w:rFonts w:ascii="Arial" w:hAnsi="Arial" w:cs="Arial"/>
+        </w:rPr>
+        <w:t>Cubemaps</w:t>
+      </w:r>
+      <w:proofErr w:type="spellEnd"/>
+    </w:p>
+    <w:p>
+      <w:pPr>
+        <w:shd w:val="clear" w:color="auto" w:fill="FFFFFF" w:themeFill="background1"/>
+        <w:rPr>
+          <w:rFonts w:ascii="Arial" w:hAnsi="Arial" w:cs="Arial"/>
+        </w:rPr>
+      </w:pPr>
+    </w:p>
+    <w:p>
+      <w:pPr>
+        <w:shd w:val="clear" w:color="auto" w:fill="FFFFFF" w:themeFill="background1"/>
+        <w:rPr>
+          <w:rFonts w:ascii="Arial" w:hAnsi="Arial" w:cs="Arial"/>
+        </w:rPr>
+      </w:pPr>
+      <w:r>
+        <w:rPr>
+          <w:rFonts w:ascii="Arial" w:hAnsi="Arial" w:cs="Arial"/>
+        </w:rPr>
+        <w:t xml:space="preserve">A texture that contains 6 individual 2D textures that each form </w:t>
+      </w:r>
+    </w:p>
+    <w:p>
+      <w:pPr>
+        <w:shd w:val="clear" w:color="auto" w:fill="FFFFFF" w:themeFill="background1"/>
+        <w:rPr>
+          <w:rFonts w:ascii="Arial" w:hAnsi="Arial" w:cs="Arial"/>
+        </w:rPr>
+      </w:pPr>
+      <w:r>
+        <w:rPr>
+          <w:rFonts w:ascii="Arial" w:hAnsi="Arial" w:cs="Arial"/>
+        </w:rPr>
+        <w:lastRenderedPageBreak/>
+        <w:t>one side of a cube.</w:t>
+      </w:r>
+    </w:p>
+    <w:p>
+      <w:pPr>
+        <w:shd w:val="clear" w:color="auto" w:fill="FFFFFF" w:themeFill="background1"/>
+        <w:rPr>
+          <w:rFonts w:ascii="Arial" w:hAnsi="Arial" w:cs="Arial"/>
+        </w:rPr>
+      </w:pPr>
+    </w:p>
+    <w:p>
+      <w:pPr>
+        <w:shd w:val="clear" w:color="auto" w:fill="EEEEEE"/>
+        <w:spacing w:before="100" w:beforeAutospacing="1" w:after="100" w:afterAutospacing="1" w:line="240" w:lineRule="auto"/>
+        <w:rPr>
+          <w:rFonts w:ascii="Arial" w:eastAsia="Times New Roman" w:hAnsi="Arial" w:cs="Arial"/>
+          <w:color w:val="111111"/>
+          <w:sz w:val="24"/>
+          <w:szCs w:val="24"/>
+          <w:lang w:eastAsia="en-GB"/>
+        </w:rPr>
+      </w:pPr>
+      <w:r>
+        <w:rPr>
+          <w:rFonts w:ascii="Arial" w:eastAsia="Times New Roman" w:hAnsi="Arial" w:cs="Arial"/>
+          <w:color w:val="111111"/>
+          <w:sz w:val="24"/>
+          <w:szCs w:val="24"/>
+          <w:lang w:eastAsia="en-GB"/>
+        </w:rPr>
+        <w:t xml:space="preserve">Because a </w:t>
+      </w:r>
+      <w:proofErr w:type="spellStart"/>
+      <w:r>
+        <w:rPr>
+          <w:rFonts w:ascii="Arial" w:eastAsia="Times New Roman" w:hAnsi="Arial" w:cs="Arial"/>
+          <w:color w:val="111111"/>
+          <w:sz w:val="24"/>
+          <w:szCs w:val="24"/>
+          <w:lang w:eastAsia="en-GB"/>
+        </w:rPr>
+        <w:t>cubemap</w:t>
+      </w:r>
+      <w:proofErr w:type="spellEnd"/>
+      <w:r>
+        <w:rPr>
+          <w:rFonts w:ascii="Arial" w:eastAsia="Times New Roman" w:hAnsi="Arial" w:cs="Arial"/>
+          <w:color w:val="111111"/>
+          <w:sz w:val="24"/>
+          <w:szCs w:val="24"/>
+          <w:lang w:eastAsia="en-GB"/>
+        </w:rPr>
+        <w:t xml:space="preserve"> consists of 6 textures, one for each face, we </w:t>
+      </w:r>
+      <w:proofErr w:type="gramStart"/>
+      <w:r>
+        <w:rPr>
+          <w:rFonts w:ascii="Arial" w:eastAsia="Times New Roman" w:hAnsi="Arial" w:cs="Arial"/>
+          <w:color w:val="111111"/>
+          <w:sz w:val="24"/>
+          <w:szCs w:val="24"/>
+          <w:lang w:eastAsia="en-GB"/>
+        </w:rPr>
+        <w:t>have to</w:t>
+      </w:r>
+      <w:proofErr w:type="gramEnd"/>
+      <w:r>
+        <w:rPr>
+          <w:rFonts w:ascii="Arial" w:eastAsia="Times New Roman" w:hAnsi="Arial" w:cs="Arial"/>
+          <w:color w:val="111111"/>
+          <w:sz w:val="24"/>
+          <w:szCs w:val="24"/>
+          <w:lang w:eastAsia="en-GB"/>
+        </w:rPr>
+        <w:t xml:space="preserve"> call glTexImage2D six times with their parameters set to values similar to the previous tutorials. This time however, we </w:t>
+      </w:r>
+      <w:proofErr w:type="gramStart"/>
+      <w:r>
+        <w:rPr>
+          <w:rFonts w:ascii="Arial" w:eastAsia="Times New Roman" w:hAnsi="Arial" w:cs="Arial"/>
+          <w:color w:val="111111"/>
+          <w:sz w:val="24"/>
+          <w:szCs w:val="24"/>
+          <w:lang w:eastAsia="en-GB"/>
+        </w:rPr>
+        <w:t>have to</w:t>
+      </w:r>
+      <w:proofErr w:type="gramEnd"/>
+      <w:r>
+        <w:rPr>
+          <w:rFonts w:ascii="Arial" w:eastAsia="Times New Roman" w:hAnsi="Arial" w:cs="Arial"/>
+          <w:color w:val="111111"/>
+          <w:sz w:val="24"/>
+          <w:szCs w:val="24"/>
+          <w:lang w:eastAsia="en-GB"/>
+        </w:rPr>
+        <w:t xml:space="preserve"> set the texture </w:t>
+      </w:r>
+      <w:r>
+        <w:rPr>
+          <w:rFonts w:ascii="Arial" w:eastAsia="Times New Roman" w:hAnsi="Arial" w:cs="Arial"/>
+          <w:i/>
+          <w:iCs/>
+          <w:color w:val="111111"/>
+          <w:sz w:val="24"/>
+          <w:szCs w:val="24"/>
+          <w:lang w:eastAsia="en-GB"/>
+        </w:rPr>
+        <w:t>target</w:t>
+      </w:r>
+      <w:r>
+        <w:rPr>
+          <w:rFonts w:ascii="Arial" w:eastAsia="Times New Roman" w:hAnsi="Arial" w:cs="Arial"/>
+          <w:color w:val="111111"/>
+          <w:sz w:val="24"/>
+          <w:szCs w:val="24"/>
+          <w:lang w:eastAsia="en-GB"/>
+        </w:rPr>
+        <w:t xml:space="preserve"> parameter to a specific face of the </w:t>
+      </w:r>
+      <w:proofErr w:type="spellStart"/>
+      <w:r>
+        <w:rPr>
+          <w:rFonts w:ascii="Arial" w:eastAsia="Times New Roman" w:hAnsi="Arial" w:cs="Arial"/>
+          <w:color w:val="111111"/>
+          <w:sz w:val="24"/>
+          <w:szCs w:val="24"/>
+          <w:lang w:eastAsia="en-GB"/>
+        </w:rPr>
+        <w:t>cubemap</w:t>
+      </w:r>
+      <w:proofErr w:type="spellEnd"/>
+      <w:r>
+        <w:rPr>
+          <w:rFonts w:ascii="Arial" w:eastAsia="Times New Roman" w:hAnsi="Arial" w:cs="Arial"/>
+          <w:color w:val="111111"/>
+          <w:sz w:val="24"/>
+          <w:szCs w:val="24"/>
+          <w:lang w:eastAsia="en-GB"/>
+        </w:rPr>
+        <w:t xml:space="preserve">, basically telling OpenGL which side of the </w:t>
+      </w:r>
+      <w:proofErr w:type="spellStart"/>
+      <w:r>
+        <w:rPr>
+          <w:rFonts w:ascii="Arial" w:eastAsia="Times New Roman" w:hAnsi="Arial" w:cs="Arial"/>
+          <w:color w:val="111111"/>
+          <w:sz w:val="24"/>
+          <w:szCs w:val="24"/>
+          <w:lang w:eastAsia="en-GB"/>
+        </w:rPr>
+        <w:t>cubemap</w:t>
+      </w:r>
+      <w:proofErr w:type="spellEnd"/>
+      <w:r>
+        <w:rPr>
+          <w:rFonts w:ascii="Arial" w:eastAsia="Times New Roman" w:hAnsi="Arial" w:cs="Arial"/>
+          <w:color w:val="111111"/>
+          <w:sz w:val="24"/>
+          <w:szCs w:val="24"/>
+          <w:lang w:eastAsia="en-GB"/>
+        </w:rPr>
+        <w:t xml:space="preserve"> we're creating a texture for. This means we </w:t>
+      </w:r>
+      <w:proofErr w:type="gramStart"/>
+      <w:r>
+        <w:rPr>
+          <w:rFonts w:ascii="Arial" w:eastAsia="Times New Roman" w:hAnsi="Arial" w:cs="Arial"/>
+          <w:color w:val="111111"/>
+          <w:sz w:val="24"/>
+          <w:szCs w:val="24"/>
+          <w:lang w:eastAsia="en-GB"/>
+        </w:rPr>
+        <w:t>have to</w:t>
+      </w:r>
+      <w:proofErr w:type="gramEnd"/>
+      <w:r>
+        <w:rPr>
+          <w:rFonts w:ascii="Arial" w:eastAsia="Times New Roman" w:hAnsi="Arial" w:cs="Arial"/>
+          <w:color w:val="111111"/>
+          <w:sz w:val="24"/>
+          <w:szCs w:val="24"/>
+          <w:lang w:eastAsia="en-GB"/>
+        </w:rPr>
+        <w:t xml:space="preserve"> call glTexImage2D once for each face of the </w:t>
+      </w:r>
+      <w:proofErr w:type="spellStart"/>
+      <w:r>
+        <w:rPr>
+          <w:rFonts w:ascii="Arial" w:eastAsia="Times New Roman" w:hAnsi="Arial" w:cs="Arial"/>
+          <w:color w:val="111111"/>
+          <w:sz w:val="24"/>
+          <w:szCs w:val="24"/>
+          <w:lang w:eastAsia="en-GB"/>
+        </w:rPr>
+        <w:t>cubemap</w:t>
+      </w:r>
+      <w:proofErr w:type="spellEnd"/>
+      <w:r>
+        <w:rPr>
+          <w:rFonts w:ascii="Arial" w:eastAsia="Times New Roman" w:hAnsi="Arial" w:cs="Arial"/>
+          <w:color w:val="111111"/>
+          <w:sz w:val="24"/>
+          <w:szCs w:val="24"/>
+          <w:lang w:eastAsia="en-GB"/>
+        </w:rPr>
+        <w:t>.</w:t>
+      </w:r>
+    </w:p>
+    <w:p>
+      <w:pPr>
+        <w:shd w:val="clear" w:color="auto" w:fill="EEEEEE"/>
+        <w:spacing w:before="100" w:beforeAutospacing="1" w:after="100" w:afterAutospacing="1" w:line="240" w:lineRule="auto"/>
+        <w:rPr>
+          <w:rFonts w:ascii="Arial" w:eastAsia="Times New Roman" w:hAnsi="Arial" w:cs="Arial"/>
+          <w:color w:val="111111"/>
+          <w:sz w:val="24"/>
+          <w:szCs w:val="24"/>
+          <w:lang w:eastAsia="en-GB"/>
+        </w:rPr>
+      </w:pPr>
+      <w:r>
+        <w:rPr>
+          <w:rFonts w:ascii="Arial" w:eastAsia="Times New Roman" w:hAnsi="Arial" w:cs="Arial"/>
+          <w:color w:val="111111"/>
+          <w:sz w:val="24"/>
+          <w:szCs w:val="24"/>
+          <w:lang w:eastAsia="en-GB"/>
+        </w:rPr>
+        <w:t xml:space="preserve">Since we have 6 faces OpenGL provides us with 6 special texture targets specifically for targeting a face of the </w:t>
+      </w:r>
+      <w:proofErr w:type="spellStart"/>
+      <w:r>
+        <w:rPr>
+          <w:rFonts w:ascii="Arial" w:eastAsia="Times New Roman" w:hAnsi="Arial" w:cs="Arial"/>
+          <w:color w:val="111111"/>
+          <w:sz w:val="24"/>
+          <w:szCs w:val="24"/>
+          <w:lang w:eastAsia="en-GB"/>
+        </w:rPr>
+        <w:t>cubemap</w:t>
+      </w:r>
+      <w:proofErr w:type="spellEnd"/>
+      <w:r>
+        <w:rPr>
+          <w:rFonts w:ascii="Arial" w:eastAsia="Times New Roman" w:hAnsi="Arial" w:cs="Arial"/>
+          <w:color w:val="111111"/>
+          <w:sz w:val="24"/>
+          <w:szCs w:val="24"/>
+          <w:lang w:eastAsia="en-GB"/>
+        </w:rPr>
+        <w:t>:</w:t>
+      </w:r>
+    </w:p>
+    <w:tbl>
+      <w:tblPr>
+        <w:tblW w:w="0" w:type="auto"/>
+        <w:tblBorders>
+          <w:top w:val="single" w:sz="6" w:space="0" w:color="AAAAAA"/>
+          <w:bottom w:val="single" w:sz="6" w:space="0" w:color="AAAAAA"/>
+        </w:tblBorders>
+        <w:shd w:val="clear" w:color="auto" w:fill="EEEEEE"/>
+        <w:tblCellMar>
+          <w:top w:w="15" w:type="dxa"/>
+          <w:left w:w="15" w:type="dxa"/>
+          <w:bottom w:w="15" w:type="dxa"/>
+          <w:right w:w="15" w:type="dxa"/>
+        </w:tblCellMar>
+        <w:tblLook w:val="04A0" w:firstRow="1" w:lastRow="0" w:firstColumn="1" w:lastColumn="0" w:noHBand="0" w:noVBand="1"/>
+      </w:tblPr>
+      <w:tblGrid>
+        <w:gridCol w:w="3781"/>
+        <w:gridCol w:w="1461"/>
+      </w:tblGrid>
+      <w:tr>
+        <w:tc>
+          <w:tcPr>
+            <w:tcW w:w="0" w:type="auto"/>
+            <w:tcBorders>
+              <w:bottom w:val="single" w:sz="12" w:space="0" w:color="888888"/>
+            </w:tcBorders>
+            <w:shd w:val="clear" w:color="auto" w:fill="EEEEEE"/>
+            <w:tcMar>
+              <w:top w:w="90" w:type="dxa"/>
+              <w:left w:w="90" w:type="dxa"/>
+              <w:bottom w:w="90" w:type="dxa"/>
+              <w:right w:w="90" w:type="dxa"/>
+            </w:tcMar>
+            <w:vAlign w:val="center"/>
+            <w:hideMark/>
+          </w:tcPr>
+          <w:p>
+            <w:pPr>
+              <w:spacing w:after="0" w:line="240" w:lineRule="auto"/>
+              <w:jc w:val="center"/>
+              <w:rPr>
+                <w:rFonts w:ascii="Arial" w:eastAsia="Times New Roman" w:hAnsi="Arial" w:cs="Arial"/>
+                <w:b/>
+                <w:bCs/>
+                <w:color w:val="111111"/>
+                <w:sz w:val="24"/>
+                <w:szCs w:val="24"/>
+                <w:lang w:eastAsia="en-GB"/>
+              </w:rPr>
+            </w:pPr>
+            <w:r>
+              <w:rPr>
+                <w:rFonts w:ascii="Arial" w:eastAsia="Times New Roman" w:hAnsi="Arial" w:cs="Arial"/>
+                <w:b/>
+                <w:bCs/>
+                <w:color w:val="111111"/>
+                <w:sz w:val="24"/>
+                <w:szCs w:val="24"/>
+                <w:lang w:eastAsia="en-GB"/>
+              </w:rPr>
+              <w:t>Texture target</w:t>
+            </w:r>
+          </w:p>
+        </w:tc>
+        <w:tc>
+          <w:tcPr>
+            <w:tcW w:w="0" w:type="auto"/>
+            <w:tcBorders>
+              <w:bottom w:val="single" w:sz="12" w:space="0" w:color="888888"/>
+            </w:tcBorders>
+            <w:shd w:val="clear" w:color="auto" w:fill="EEEEEE"/>
+            <w:tcMar>
+              <w:top w:w="90" w:type="dxa"/>
+              <w:left w:w="90" w:type="dxa"/>
+              <w:bottom w:w="90" w:type="dxa"/>
+              <w:right w:w="90" w:type="dxa"/>
+            </w:tcMar>
+            <w:vAlign w:val="center"/>
+            <w:hideMark/>
+          </w:tcPr>
+          <w:p>
+            <w:pPr>
+              <w:spacing w:after="0" w:line="240" w:lineRule="auto"/>
+              <w:jc w:val="center"/>
+              <w:rPr>
+                <w:rFonts w:ascii="Arial" w:eastAsia="Times New Roman" w:hAnsi="Arial" w:cs="Arial"/>
+                <w:b/>
+                <w:bCs/>
+                <w:color w:val="111111"/>
+                <w:sz w:val="24"/>
+                <w:szCs w:val="24"/>
+                <w:lang w:eastAsia="en-GB"/>
+              </w:rPr>
+            </w:pPr>
+            <w:r>
+              <w:rPr>
+                <w:rFonts w:ascii="Arial" w:eastAsia="Times New Roman" w:hAnsi="Arial" w:cs="Arial"/>
+                <w:b/>
+                <w:bCs/>
+                <w:color w:val="111111"/>
+                <w:sz w:val="24"/>
+                <w:szCs w:val="24"/>
+                <w:lang w:eastAsia="en-GB"/>
+              </w:rPr>
+              <w:t>Orientation</w:t>
+            </w:r>
+          </w:p>
+        </w:tc>
+      </w:tr>
+      <w:tr>
+        <w:tc>
+          <w:tcPr>
+            <w:tcW w:w="0" w:type="auto"/>
+            <w:tcBorders>
+              <w:top w:val="single" w:sz="6" w:space="0" w:color="AAAAAA"/>
+              <w:bottom w:val="single" w:sz="6" w:space="0" w:color="AAAAAA"/>
+            </w:tcBorders>
+            <w:shd w:val="clear" w:color="auto" w:fill="DDDDDD"/>
+            <w:tcMar>
+              <w:top w:w="90" w:type="dxa"/>
+              <w:left w:w="90" w:type="dxa"/>
+              <w:bottom w:w="90" w:type="dxa"/>
+              <w:right w:w="90" w:type="dxa"/>
+            </w:tcMar>
+            <w:vAlign w:val="center"/>
+            <w:hideMark/>
+          </w:tcPr>
+          <w:p>
+            <w:pPr>
+              <w:spacing w:after="0" w:line="240" w:lineRule="auto"/>
+              <w:jc w:val="center"/>
+              <w:rPr>
+                <w:rFonts w:ascii="Arial" w:eastAsia="Times New Roman" w:hAnsi="Arial" w:cs="Arial"/>
+                <w:color w:val="111111"/>
+                <w:sz w:val="24"/>
+                <w:szCs w:val="24"/>
+                <w:lang w:eastAsia="en-GB"/>
+              </w:rPr>
+            </w:pPr>
+            <w:r>
+              <w:rPr>
+                <w:rFonts w:ascii="Courier New" w:eastAsia="Times New Roman" w:hAnsi="Courier New" w:cs="Courier New"/>
+                <w:color w:val="111111"/>
+                <w:sz w:val="20"/>
+                <w:szCs w:val="20"/>
+                <w:lang w:eastAsia="en-GB"/>
+              </w:rPr>
+              <w:t>GL_TEXTURE_CUBE_MAP_POSITIVE_X</w:t>
+            </w:r>
+          </w:p>
+        </w:tc>
+        <w:tc>
+          <w:tcPr>
+            <w:tcW w:w="0" w:type="auto"/>
+            <w:tcBorders>
+              <w:top w:val="single" w:sz="6" w:space="0" w:color="AAAAAA"/>
+              <w:bottom w:val="single" w:sz="6" w:space="0" w:color="AAAAAA"/>
+            </w:tcBorders>
+            <w:shd w:val="clear" w:color="auto" w:fill="DDDDDD"/>
+            <w:tcMar>
+              <w:top w:w="90" w:type="dxa"/>
+              <w:left w:w="90" w:type="dxa"/>
+              <w:bottom w:w="90" w:type="dxa"/>
+              <w:right w:w="90" w:type="dxa"/>
+            </w:tcMar>
+            <w:vAlign w:val="center"/>
+            <w:hideMark/>
+          </w:tcPr>
+          <w:p>
+            <w:pPr>
+              <w:spacing w:after="0" w:line="240" w:lineRule="auto"/>
+              <w:jc w:val="center"/>
+              <w:rPr>
+                <w:rFonts w:ascii="Arial" w:eastAsia="Times New Roman" w:hAnsi="Arial" w:cs="Arial"/>
+                <w:color w:val="111111"/>
+                <w:sz w:val="24"/>
+                <w:szCs w:val="24"/>
+                <w:lang w:eastAsia="en-GB"/>
+              </w:rPr>
+            </w:pPr>
+            <w:r>
+              <w:rPr>
+                <w:rFonts w:ascii="Arial" w:eastAsia="Times New Roman" w:hAnsi="Arial" w:cs="Arial"/>
+                <w:color w:val="111111"/>
+                <w:sz w:val="24"/>
+                <w:szCs w:val="24"/>
+                <w:lang w:eastAsia="en-GB"/>
+              </w:rPr>
+              <w:t>Right</w:t>
+            </w:r>
+          </w:p>
+        </w:tc>
+      </w:tr>
+      <w:tr>
+        <w:tc>
+          <w:tcPr>
+            <w:tcW w:w="0" w:type="auto"/>
+            <w:tcBorders>
+              <w:top w:val="single" w:sz="6" w:space="0" w:color="AAAAAA"/>
+              <w:bottom w:val="single" w:sz="6" w:space="0" w:color="AAAAAA"/>
+            </w:tcBorders>
+            <w:shd w:val="clear" w:color="auto" w:fill="EEEEEE"/>
+            <w:tcMar>
+              <w:top w:w="90" w:type="dxa"/>
+              <w:left w:w="90" w:type="dxa"/>
+              <w:bottom w:w="90" w:type="dxa"/>
+              <w:right w:w="90" w:type="dxa"/>
+            </w:tcMar>
+            <w:vAlign w:val="center"/>
+            <w:hideMark/>
+          </w:tcPr>
+          <w:p>
+            <w:pPr>
+              <w:spacing w:after="0" w:line="240" w:lineRule="auto"/>
+              <w:jc w:val="center"/>
+              <w:rPr>
+                <w:rFonts w:ascii="Arial" w:eastAsia="Times New Roman" w:hAnsi="Arial" w:cs="Arial"/>
+                <w:color w:val="111111"/>
+                <w:sz w:val="24"/>
+                <w:szCs w:val="24"/>
+                <w:lang w:eastAsia="en-GB"/>
+              </w:rPr>
+            </w:pPr>
+            <w:r>
+              <w:rPr>
+                <w:rFonts w:ascii="Courier New" w:eastAsia="Times New Roman" w:hAnsi="Courier New" w:cs="Courier New"/>
+                <w:color w:val="111111"/>
+                <w:sz w:val="20"/>
+                <w:szCs w:val="20"/>
+                <w:lang w:eastAsia="en-GB"/>
+              </w:rPr>
+              <w:t>GL_TEXTURE_CUBE_MAP_NEGATIVE_X</w:t>
+            </w:r>
+          </w:p>
+        </w:tc>
+        <w:tc>
+          <w:tcPr>
+            <w:tcW w:w="0" w:type="auto"/>
+            <w:tcBorders>
+              <w:top w:val="single" w:sz="6" w:space="0" w:color="AAAAAA"/>
+              <w:bottom w:val="single" w:sz="6" w:space="0" w:color="AAAAAA"/>
+            </w:tcBorders>
+            <w:shd w:val="clear" w:color="auto" w:fill="EEEEEE"/>
+            <w:tcMar>
+              <w:top w:w="90" w:type="dxa"/>
+              <w:left w:w="90" w:type="dxa"/>
+              <w:bottom w:w="90" w:type="dxa"/>
+              <w:right w:w="90" w:type="dxa"/>
+            </w:tcMar>
+            <w:vAlign w:val="center"/>
+            <w:hideMark/>
+          </w:tcPr>
+          <w:p>
+            <w:pPr>
+              <w:spacing w:after="0" w:line="240" w:lineRule="auto"/>
+              <w:jc w:val="center"/>
+              <w:rPr>
+                <w:rFonts w:ascii="Arial" w:eastAsia="Times New Roman" w:hAnsi="Arial" w:cs="Arial"/>
+                <w:color w:val="111111"/>
+                <w:sz w:val="24"/>
+                <w:szCs w:val="24"/>
+                <w:lang w:eastAsia="en-GB"/>
+              </w:rPr>
+            </w:pPr>
+            <w:r>
+              <w:rPr>
+                <w:rFonts w:ascii="Arial" w:eastAsia="Times New Roman" w:hAnsi="Arial" w:cs="Arial"/>
+                <w:color w:val="111111"/>
+                <w:sz w:val="24"/>
+                <w:szCs w:val="24"/>
+                <w:lang w:eastAsia="en-GB"/>
+              </w:rPr>
+              <w:t>Left</w:t>
+            </w:r>
+          </w:p>
+        </w:tc>
+      </w:tr>
+      <w:tr>
+        <w:tc>
+          <w:tcPr>
+            <w:tcW w:w="0" w:type="auto"/>
+            <w:tcBorders>
+              <w:top w:val="single" w:sz="6" w:space="0" w:color="AAAAAA"/>
+              <w:bottom w:val="single" w:sz="6" w:space="0" w:color="AAAAAA"/>
+            </w:tcBorders>
+            <w:shd w:val="clear" w:color="auto" w:fill="DDDDDD"/>
+            <w:tcMar>
+              <w:top w:w="90" w:type="dxa"/>
+              <w:left w:w="90" w:type="dxa"/>
+              <w:bottom w:w="90" w:type="dxa"/>
+              <w:right w:w="90" w:type="dxa"/>
+            </w:tcMar>
+            <w:vAlign w:val="center"/>
+            <w:hideMark/>
+          </w:tcPr>
+          <w:p>
+            <w:pPr>
+              <w:spacing w:after="0" w:line="240" w:lineRule="auto"/>
+              <w:jc w:val="center"/>
+              <w:rPr>
+                <w:rFonts w:ascii="Arial" w:eastAsia="Times New Roman" w:hAnsi="Arial" w:cs="Arial"/>
+                <w:color w:val="111111"/>
+                <w:sz w:val="24"/>
+                <w:szCs w:val="24"/>
+                <w:lang w:eastAsia="en-GB"/>
+              </w:rPr>
+            </w:pPr>
+            <w:r>
+              <w:rPr>
+                <w:rFonts w:ascii="Courier New" w:eastAsia="Times New Roman" w:hAnsi="Courier New" w:cs="Courier New"/>
+                <w:color w:val="111111"/>
+                <w:sz w:val="20"/>
+                <w:szCs w:val="20"/>
+                <w:lang w:eastAsia="en-GB"/>
+              </w:rPr>
+              <w:t>GL_TEXTURE_CUBE_MAP_POSITIVE_Y</w:t>
+            </w:r>
+          </w:p>
+        </w:tc>
+        <w:tc>
+          <w:tcPr>
+            <w:tcW w:w="0" w:type="auto"/>
+            <w:tcBorders>
+              <w:top w:val="single" w:sz="6" w:space="0" w:color="AAAAAA"/>
+              <w:bottom w:val="single" w:sz="6" w:space="0" w:color="AAAAAA"/>
+            </w:tcBorders>
+            <w:shd w:val="clear" w:color="auto" w:fill="DDDDDD"/>
+            <w:tcMar>
+              <w:top w:w="90" w:type="dxa"/>
+              <w:left w:w="90" w:type="dxa"/>
+              <w:bottom w:w="90" w:type="dxa"/>
+              <w:right w:w="90" w:type="dxa"/>
+            </w:tcMar>
+            <w:vAlign w:val="center"/>
+            <w:hideMark/>
+          </w:tcPr>
+          <w:p>
+            <w:pPr>
+              <w:spacing w:after="0" w:line="240" w:lineRule="auto"/>
+              <w:jc w:val="center"/>
+              <w:rPr>
+                <w:rFonts w:ascii="Arial" w:eastAsia="Times New Roman" w:hAnsi="Arial" w:cs="Arial"/>
+                <w:color w:val="111111"/>
+                <w:sz w:val="24"/>
+                <w:szCs w:val="24"/>
+                <w:lang w:eastAsia="en-GB"/>
+              </w:rPr>
+            </w:pPr>
+            <w:r>
+              <w:rPr>
+                <w:rFonts w:ascii="Arial" w:eastAsia="Times New Roman" w:hAnsi="Arial" w:cs="Arial"/>
+                <w:color w:val="111111"/>
+                <w:sz w:val="24"/>
+                <w:szCs w:val="24"/>
+                <w:lang w:eastAsia="en-GB"/>
+              </w:rPr>
+              <w:t>Top</w:t>
+            </w:r>
+          </w:p>
+        </w:tc>
+      </w:tr>
+      <w:tr>
+        <w:tc>
+          <w:tcPr>
+            <w:tcW w:w="0" w:type="auto"/>
+            <w:tcBorders>
+              <w:top w:val="single" w:sz="6" w:space="0" w:color="AAAAAA"/>
+              <w:bottom w:val="single" w:sz="6" w:space="0" w:color="AAAAAA"/>
+            </w:tcBorders>
+            <w:shd w:val="clear" w:color="auto" w:fill="EEEEEE"/>
+            <w:tcMar>
+              <w:top w:w="90" w:type="dxa"/>
+              <w:left w:w="90" w:type="dxa"/>
+              <w:bottom w:w="90" w:type="dxa"/>
+              <w:right w:w="90" w:type="dxa"/>
+            </w:tcMar>
+            <w:vAlign w:val="center"/>
+            <w:hideMark/>
+          </w:tcPr>
+          <w:p>
+            <w:pPr>
+              <w:spacing w:after="0" w:line="240" w:lineRule="auto"/>
+              <w:jc w:val="center"/>
+              <w:rPr>
+                <w:rFonts w:ascii="Arial" w:eastAsia="Times New Roman" w:hAnsi="Arial" w:cs="Arial"/>
+                <w:color w:val="111111"/>
+                <w:sz w:val="24"/>
+                <w:szCs w:val="24"/>
+                <w:lang w:eastAsia="en-GB"/>
+              </w:rPr>
+            </w:pPr>
+            <w:r>
+              <w:rPr>
+                <w:rFonts w:ascii="Courier New" w:eastAsia="Times New Roman" w:hAnsi="Courier New" w:cs="Courier New"/>
+                <w:color w:val="111111"/>
+                <w:sz w:val="20"/>
+                <w:szCs w:val="20"/>
+                <w:lang w:eastAsia="en-GB"/>
+              </w:rPr>
+              <w:t>GL_TEXTURE_CUBE_MAP_NEGATIVE_Y</w:t>
+            </w:r>
+          </w:p>
+        </w:tc>
+        <w:tc>
+          <w:tcPr>
+            <w:tcW w:w="0" w:type="auto"/>
+            <w:tcBorders>
+              <w:top w:val="single" w:sz="6" w:space="0" w:color="AAAAAA"/>
+              <w:bottom w:val="single" w:sz="6" w:space="0" w:color="AAAAAA"/>
+            </w:tcBorders>
+            <w:shd w:val="clear" w:color="auto" w:fill="EEEEEE"/>
+            <w:tcMar>
+              <w:top w:w="90" w:type="dxa"/>
+              <w:left w:w="90" w:type="dxa"/>
+              <w:bottom w:w="90" w:type="dxa"/>
+              <w:right w:w="90" w:type="dxa"/>
+            </w:tcMar>
+            <w:vAlign w:val="center"/>
+            <w:hideMark/>
+          </w:tcPr>
+          <w:p>
+            <w:pPr>
+              <w:spacing w:after="0" w:line="240" w:lineRule="auto"/>
+              <w:jc w:val="center"/>
+              <w:rPr>
+                <w:rFonts w:ascii="Arial" w:eastAsia="Times New Roman" w:hAnsi="Arial" w:cs="Arial"/>
+                <w:color w:val="111111"/>
+                <w:sz w:val="24"/>
+                <w:szCs w:val="24"/>
+                <w:lang w:eastAsia="en-GB"/>
+              </w:rPr>
+            </w:pPr>
+            <w:r>
+              <w:rPr>
+                <w:rFonts w:ascii="Arial" w:eastAsia="Times New Roman" w:hAnsi="Arial" w:cs="Arial"/>
+                <w:color w:val="111111"/>
+                <w:sz w:val="24"/>
+                <w:szCs w:val="24"/>
+                <w:lang w:eastAsia="en-GB"/>
+              </w:rPr>
+              <w:t>Bottom</w:t>
+            </w:r>
+          </w:p>
+        </w:tc>
+      </w:tr>
+      <w:tr>
+        <w:tc>
+          <w:tcPr>
+            <w:tcW w:w="0" w:type="auto"/>
+            <w:tcBorders>
+              <w:top w:val="single" w:sz="6" w:space="0" w:color="AAAAAA"/>
+              <w:bottom w:val="single" w:sz="6" w:space="0" w:color="AAAAAA"/>
+            </w:tcBorders>
+            <w:shd w:val="clear" w:color="auto" w:fill="DDDDDD"/>
+            <w:tcMar>
+              <w:top w:w="90" w:type="dxa"/>
+              <w:left w:w="90" w:type="dxa"/>
+              <w:bottom w:w="90" w:type="dxa"/>
+              <w:right w:w="90" w:type="dxa"/>
+            </w:tcMar>
+            <w:vAlign w:val="center"/>
+            <w:hideMark/>
+          </w:tcPr>
+          <w:p>
+            <w:pPr>
+              <w:spacing w:after="0" w:line="240" w:lineRule="auto"/>
+              <w:jc w:val="center"/>
+              <w:rPr>
+                <w:rFonts w:ascii="Arial" w:eastAsia="Times New Roman" w:hAnsi="Arial" w:cs="Arial"/>
+                <w:color w:val="111111"/>
+                <w:sz w:val="24"/>
+                <w:szCs w:val="24"/>
+                <w:lang w:eastAsia="en-GB"/>
+              </w:rPr>
+            </w:pPr>
+            <w:r>
+              <w:rPr>
+                <w:rFonts w:ascii="Courier New" w:eastAsia="Times New Roman" w:hAnsi="Courier New" w:cs="Courier New"/>
+                <w:color w:val="111111"/>
+                <w:sz w:val="20"/>
+                <w:szCs w:val="20"/>
+                <w:lang w:eastAsia="en-GB"/>
+              </w:rPr>
+              <w:t>GL_TEXTURE_CUBE_MAP_POSITIVE_Z</w:t>
+            </w:r>
+          </w:p>
+        </w:tc>
+        <w:tc>
+          <w:tcPr>
+            <w:tcW w:w="0" w:type="auto"/>
+            <w:tcBorders>
+              <w:top w:val="single" w:sz="6" w:space="0" w:color="AAAAAA"/>
+              <w:bottom w:val="single" w:sz="6" w:space="0" w:color="AAAAAA"/>
+            </w:tcBorders>
+            <w:shd w:val="clear" w:color="auto" w:fill="DDDDDD"/>
+            <w:tcMar>
+              <w:top w:w="90" w:type="dxa"/>
+              <w:left w:w="90" w:type="dxa"/>
+              <w:bottom w:w="90" w:type="dxa"/>
+              <w:right w:w="90" w:type="dxa"/>
+            </w:tcMar>
+            <w:vAlign w:val="center"/>
+            <w:hideMark/>
+          </w:tcPr>
+          <w:p>
+            <w:pPr>
+              <w:spacing w:after="0" w:line="240" w:lineRule="auto"/>
+              <w:jc w:val="center"/>
+              <w:rPr>
+                <w:rFonts w:ascii="Arial" w:eastAsia="Times New Roman" w:hAnsi="Arial" w:cs="Arial"/>
+                <w:color w:val="111111"/>
+                <w:sz w:val="24"/>
+                <w:szCs w:val="24"/>
+                <w:lang w:eastAsia="en-GB"/>
+              </w:rPr>
+            </w:pPr>
+            <w:r>
+              <w:rPr>
+                <w:rFonts w:ascii="Arial" w:eastAsia="Times New Roman" w:hAnsi="Arial" w:cs="Arial"/>
+                <w:color w:val="111111"/>
+                <w:sz w:val="24"/>
+                <w:szCs w:val="24"/>
+                <w:lang w:eastAsia="en-GB"/>
+              </w:rPr>
+              <w:t>Back</w:t>
+            </w:r>
+          </w:p>
+        </w:tc>
+      </w:tr>
+      <w:tr>
+        <w:tc>
+          <w:tcPr>
+            <w:tcW w:w="0" w:type="auto"/>
+            <w:tcBorders>
+              <w:top w:val="single" w:sz="6" w:space="0" w:color="AAAAAA"/>
+              <w:bottom w:val="single" w:sz="6" w:space="0" w:color="AAAAAA"/>
+            </w:tcBorders>
+            <w:shd w:val="clear" w:color="auto" w:fill="EEEEEE"/>
+            <w:tcMar>
+              <w:top w:w="90" w:type="dxa"/>
+              <w:left w:w="90" w:type="dxa"/>
+              <w:bottom w:w="90" w:type="dxa"/>
+              <w:right w:w="90" w:type="dxa"/>
+            </w:tcMar>
+            <w:vAlign w:val="center"/>
+            <w:hideMark/>
+          </w:tcPr>
+          <w:p>
+            <w:pPr>
+              <w:spacing w:after="0" w:line="240" w:lineRule="auto"/>
+              <w:jc w:val="center"/>
+              <w:rPr>
+                <w:rFonts w:ascii="Arial" w:eastAsia="Times New Roman" w:hAnsi="Arial" w:cs="Arial"/>
+                <w:color w:val="111111"/>
+                <w:sz w:val="24"/>
+                <w:szCs w:val="24"/>
+                <w:lang w:eastAsia="en-GB"/>
+              </w:rPr>
+            </w:pPr>
+            <w:r>
+              <w:rPr>
+                <w:rFonts w:ascii="Courier New" w:eastAsia="Times New Roman" w:hAnsi="Courier New" w:cs="Courier New"/>
+                <w:color w:val="111111"/>
+                <w:sz w:val="20"/>
+                <w:szCs w:val="20"/>
+                <w:lang w:eastAsia="en-GB"/>
+              </w:rPr>
+              <w:t>GL_TEXTURE_CUBE_MAP_NEGATIVE_Z</w:t>
+            </w:r>
+          </w:p>
+        </w:tc>
+        <w:tc>
+          <w:tcPr>
+            <w:tcW w:w="0" w:type="auto"/>
+            <w:shd w:val="clear" w:color="auto" w:fill="EEEEEE"/>
+            <w:vAlign w:val="center"/>
+            <w:hideMark/>
+          </w:tcPr>
+          <w:p>
+            <w:pPr>
+              <w:spacing w:after="0" w:line="240" w:lineRule="auto"/>
+              <w:jc w:val="center"/>
+              <w:rPr>
+                <w:rFonts w:ascii="Times New Roman" w:eastAsia="Times New Roman" w:hAnsi="Times New Roman" w:cs="Times New Roman"/>
+                <w:sz w:val="20"/>
+                <w:szCs w:val="20"/>
+                <w:lang w:eastAsia="en-GB"/>
+              </w:rPr>
+            </w:pPr>
+            <w:r>
+              <w:rPr>
+                <w:rFonts w:ascii="Times New Roman" w:eastAsia="Times New Roman" w:hAnsi="Times New Roman" w:cs="Times New Roman"/>
+                <w:sz w:val="20"/>
+                <w:szCs w:val="20"/>
+                <w:lang w:eastAsia="en-GB"/>
+              </w:rPr>
+              <w:t>Front</w:t>
+            </w:r>
+            <w:bookmarkStart w:id="0" w:name="_GoBack"/>
+            <w:bookmarkEnd w:id="0"/>
+          </w:p>
+        </w:tc>
+      </w:tr>
+    </w:tbl>
+    <w:p>
+      <w:pPr>
+        <w:shd w:val="clear" w:color="auto" w:fill="FFFFFF" w:themeFill="background1"/>
+        <w:rPr>
+          <w:rFonts w:ascii="Arial" w:hAnsi="Arial" w:cs="Arial"/>
+        </w:rPr>
+      </w:pPr>
     </w:p>
     <w:sectPr>
       <w:pgSz w:w="11906" w:h="16838"/>
@@ -1045,6 +1987,34 @@
       <w:szCs w:val="18"/>
     </w:rPr>
   </w:style>
+  <w:style w:type="paragraph" w:styleId="NormalWeb">
+    <w:name w:val="Normal (Web)"/>
+    <w:basedOn w:val="Normal"/>
+    <w:uiPriority w:val="99"/>
+    <w:semiHidden/>
+    <w:unhideWhenUsed/>
+    <w:rsid w:val="00FC06E8"/>
+    <w:pPr>
+      <w:spacing w:before="100" w:beforeAutospacing="1" w:after="100" w:afterAutospacing="1" w:line="240" w:lineRule="auto"/>
+    </w:pPr>
+    <w:rPr>
+      <w:rFonts w:ascii="Times New Roman" w:eastAsia="Times New Roman" w:hAnsi="Times New Roman" w:cs="Times New Roman"/>
+      <w:sz w:val="24"/>
+      <w:szCs w:val="24"/>
+      <w:lang w:eastAsia="en-GB"/>
+    </w:rPr>
+  </w:style>
+  <w:style w:type="character" w:styleId="Emphasis">
+    <w:name w:val="Emphasis"/>
+    <w:basedOn w:val="DefaultParagraphFont"/>
+    <w:uiPriority w:val="20"/>
+    <w:qFormat/>
+    <w:rsid w:val="00FC06E8"/>
+    <w:rPr>
+      <w:i/>
+      <w:iCs/>
+    </w:rPr>
+  </w:style>
 </w:styles>
 </file>
 

</xml_diff>